<commit_message>
Work on combining sql files and initializing database
</commit_message>
<xml_diff>
--- a/familles/Liste de  86 familles pour paniers de Noel 2019 CND.docx
+++ b/familles/Liste de  86 familles pour paniers de Noel 2019 CND.docx
@@ -18598,20 +18598,6 @@
               <w:t>H3T 1E5</w:t>
             </w:r>
           </w:p>
-          <w:p>
-            <w:pPr>
-              <w:pStyle w:val="En-tte"/>
-              <w:tabs>
-                <w:tab w:val="left" w:pos="708"/>
-              </w:tabs>
-              <w:rPr>
-                <w:color w:val="000000"/>
-                <w:sz w:val="22"/>
-                <w:szCs w:val="22"/>
-                <w:lang w:val="en-US"/>
-              </w:rPr>
-            </w:pPr>
-          </w:p>
         </w:tc>
         <w:tc>
           <w:tcPr>
@@ -19025,7 +19011,16 @@
                 <w:szCs w:val="22"/>
                 <w:lang w:eastAsia="en-US"/>
               </w:rPr>
-              <w:t>37</w:t>
+              <w:t>5</w:t>
+            </w:r>
+            <w:r>
+              <w:rPr>
+                <w:rFonts w:ascii="Calibri" w:eastAsia="Calibri" w:hAnsi="Calibri"/>
+                <w:color w:val="000000"/>
+                <w:szCs w:val="22"/>
+                <w:lang w:eastAsia="en-US"/>
+              </w:rPr>
+              <w:t>7</w:t>
             </w:r>
           </w:p>
         </w:tc>
@@ -19117,19 +19112,6 @@
               </w:rPr>
               <w:t>H3T 1E5</w:t>
             </w:r>
-          </w:p>
-          <w:p>
-            <w:pPr>
-              <w:pStyle w:val="En-tte"/>
-              <w:tabs>
-                <w:tab w:val="left" w:pos="708"/>
-              </w:tabs>
-              <w:rPr>
-                <w:color w:val="000000"/>
-                <w:sz w:val="22"/>
-                <w:szCs w:val="22"/>
-              </w:rPr>
-            </w:pPr>
           </w:p>
         </w:tc>
         <w:tc>
@@ -26330,14 +26312,14 @@
                 <w:tab w:val="left" w:pos="708"/>
               </w:tabs>
               <w:rPr>
-                <w:color w:val="000000"/>
-                <w:sz w:val="22"/>
-                <w:szCs w:val="22"/>
-              </w:rPr>
-            </w:pPr>
-            <w:r>
-              <w:rPr>
-                <w:color w:val="000000"/>
+                <w:color w:val="FF0000"/>
+                <w:sz w:val="22"/>
+                <w:szCs w:val="22"/>
+              </w:rPr>
+            </w:pPr>
+            <w:r>
+              <w:rPr>
+                <w:color w:val="FF0000"/>
                 <w:sz w:val="22"/>
                 <w:szCs w:val="22"/>
               </w:rPr>
@@ -26345,7 +26327,7 @@
             </w:r>
             <w:r>
               <w:rPr>
-                <w:color w:val="000000"/>
+                <w:color w:val="FF0000"/>
                 <w:sz w:val="22"/>
                 <w:szCs w:val="22"/>
               </w:rPr>
@@ -31432,7 +31414,17 @@
                 <w:sz w:val="22"/>
                 <w:szCs w:val="22"/>
               </w:rPr>
-              <w:t>H3S 1E5</w:t>
+              <w:t xml:space="preserve">H3S </w:t>
+            </w:r>
+            <w:bookmarkStart w:id="0" w:name="_GoBack"/>
+            <w:bookmarkEnd w:id="0"/>
+            <w:r>
+              <w:rPr>
+                <w:color w:val="000000"/>
+                <w:sz w:val="22"/>
+                <w:szCs w:val="22"/>
+              </w:rPr>
+              <w:t>1E5</w:t>
             </w:r>
           </w:p>
         </w:tc>
@@ -36100,29 +36092,6 @@
             </w:r>
             <w:proofErr w:type="spellEnd"/>
           </w:p>
-          <w:p>
-            <w:pPr>
-              <w:pStyle w:val="En-tte"/>
-              <w:tabs>
-                <w:tab w:val="left" w:pos="708"/>
-              </w:tabs>
-              <w:rPr>
-                <w:color w:val="000000"/>
-                <w:sz w:val="22"/>
-                <w:szCs w:val="22"/>
-              </w:rPr>
-            </w:pPr>
-            <w:r>
-              <w:rPr>
-                <w:color w:val="000000"/>
-                <w:sz w:val="22"/>
-                <w:szCs w:val="22"/>
-              </w:rPr>
-              <w:t>bébé</w:t>
-            </w:r>
-            <w:bookmarkStart w:id="0" w:name="_GoBack"/>
-            <w:bookmarkEnd w:id="0"/>
-          </w:p>
         </w:tc>
         <w:tc>
           <w:tcPr>
@@ -36170,27 +36139,6 @@
               <w:t>F</w:t>
             </w:r>
           </w:p>
-          <w:p>
-            <w:pPr>
-              <w:pStyle w:val="En-tte"/>
-              <w:tabs>
-                <w:tab w:val="left" w:pos="708"/>
-              </w:tabs>
-              <w:rPr>
-                <w:color w:val="000000"/>
-                <w:sz w:val="22"/>
-                <w:szCs w:val="22"/>
-              </w:rPr>
-            </w:pPr>
-            <w:r>
-              <w:rPr>
-                <w:color w:val="000000"/>
-                <w:sz w:val="22"/>
-                <w:szCs w:val="22"/>
-              </w:rPr>
-              <w:t>M</w:t>
-            </w:r>
-          </w:p>
         </w:tc>
         <w:tc>
           <w:tcPr>
@@ -36244,31 +36192,6 @@
                 <w:lang w:val="en-CA"/>
               </w:rPr>
               <w:t>03</w:t>
-            </w:r>
-          </w:p>
-          <w:p>
-            <w:pPr>
-              <w:pStyle w:val="En-tte"/>
-              <w:tabs>
-                <w:tab w:val="left" w:pos="708"/>
-              </w:tabs>
-              <w:rPr>
-                <w:rFonts w:ascii="Tahoma" w:hAnsi="Tahoma" w:cs="Tahoma"/>
-                <w:color w:val="000000"/>
-                <w:sz w:val="22"/>
-                <w:szCs w:val="22"/>
-                <w:lang w:val="en-CA"/>
-              </w:rPr>
-            </w:pPr>
-            <w:r>
-              <w:rPr>
-                <w:rFonts w:ascii="Tahoma" w:hAnsi="Tahoma" w:cs="Tahoma"/>
-                <w:color w:val="000000"/>
-                <w:sz w:val="22"/>
-                <w:szCs w:val="22"/>
-                <w:lang w:val="en-CA"/>
-              </w:rPr>
-              <w:t>02</w:t>
             </w:r>
           </w:p>
         </w:tc>
@@ -36786,7 +36709,7 @@
                 <w:tab w:val="left" w:pos="708"/>
               </w:tabs>
               <w:rPr>
-                <w:color w:val="000000"/>
+                <w:color w:val="FF0000"/>
                 <w:sz w:val="22"/>
                 <w:szCs w:val="22"/>
                 <w:lang w:val="en-CA"/>
@@ -36794,7 +36717,7 @@
             </w:pPr>
             <w:r>
               <w:rPr>
-                <w:color w:val="000000"/>
+                <w:color w:val="FF0000"/>
                 <w:sz w:val="22"/>
                 <w:szCs w:val="22"/>
                 <w:lang w:val="en-CA"/>
@@ -36803,7 +36726,7 @@
             </w:r>
             <w:r>
               <w:rPr>
-                <w:color w:val="000000"/>
+                <w:color w:val="FF0000"/>
                 <w:sz w:val="22"/>
                 <w:szCs w:val="22"/>
                 <w:lang w:val="en-CA"/>
@@ -36818,7 +36741,7 @@
                 <w:tab w:val="left" w:pos="708"/>
               </w:tabs>
               <w:rPr>
-                <w:color w:val="000000"/>
+                <w:color w:val="FF0000"/>
                 <w:sz w:val="22"/>
                 <w:szCs w:val="22"/>
                 <w:lang w:val="en-CA"/>
@@ -36826,7 +36749,7 @@
             </w:pPr>
             <w:r>
               <w:rPr>
-                <w:color w:val="000000"/>
+                <w:color w:val="FF0000"/>
                 <w:sz w:val="22"/>
                 <w:szCs w:val="22"/>
                 <w:lang w:val="en-CA"/>
@@ -36835,7 +36758,7 @@
             </w:r>
             <w:r>
               <w:rPr>
-                <w:color w:val="000000"/>
+                <w:color w:val="FF0000"/>
                 <w:sz w:val="22"/>
                 <w:szCs w:val="22"/>
                 <w:lang w:val="en-CA"/>
@@ -36850,7 +36773,7 @@
                 <w:tab w:val="left" w:pos="708"/>
               </w:tabs>
               <w:rPr>
-                <w:color w:val="000000"/>
+                <w:color w:val="FF0000"/>
                 <w:sz w:val="22"/>
                 <w:szCs w:val="22"/>
                 <w:lang w:val="en-CA"/>
@@ -36858,7 +36781,7 @@
             </w:pPr>
             <w:r>
               <w:rPr>
-                <w:color w:val="000000"/>
+                <w:color w:val="FF0000"/>
                 <w:sz w:val="22"/>
                 <w:szCs w:val="22"/>
                 <w:lang w:val="en-CA"/>
@@ -36867,7 +36790,7 @@
             </w:r>
             <w:r>
               <w:rPr>
-                <w:color w:val="000000"/>
+                <w:color w:val="FF0000"/>
                 <w:sz w:val="22"/>
                 <w:szCs w:val="22"/>
                 <w:lang w:val="en-CA"/>
@@ -36890,7 +36813,7 @@
             </w:pPr>
             <w:r>
               <w:rPr>
-                <w:color w:val="000000"/>
+                <w:color w:val="FF0000"/>
                 <w:sz w:val="22"/>
                 <w:szCs w:val="22"/>
                 <w:lang w:val="en-CA"/>
@@ -36899,7 +36822,7 @@
             </w:r>
             <w:r>
               <w:rPr>
-                <w:color w:val="000000"/>
+                <w:color w:val="FF0000"/>
                 <w:sz w:val="22"/>
                 <w:szCs w:val="22"/>
                 <w:lang w:val="en-CA"/>
@@ -45609,7 +45532,7 @@
         <w:rStyle w:val="Numrodepage"/>
         <w:noProof/>
       </w:rPr>
-      <w:t>9</w:t>
+      <w:t>6</w:t>
     </w:r>
     <w:r>
       <w:rPr>
@@ -47031,7 +46954,7 @@
 </file>
 
 <file path=customXml/itemProps1.xml><?xml version="1.0" encoding="utf-8"?>
-<ds:datastoreItem xmlns:ds="http://schemas.openxmlformats.org/officeDocument/2006/customXml" ds:itemID="{50B6382A-340F-4BF3-965C-500E0E43FC3E}">
+<ds:datastoreItem xmlns:ds="http://schemas.openxmlformats.org/officeDocument/2006/customXml" ds:itemID="{553444FC-1BA0-4C16-A279-7A264DD01BEE}">
   <ds:schemaRefs>
     <ds:schemaRef ds:uri="http://schemas.openxmlformats.org/officeDocument/2006/bibliography"/>
   </ds:schemaRefs>

</xml_diff>